<commit_message>
Updated: Going for lunch
</commit_message>
<xml_diff>
--- a/Submission/Assessment1-ISYS2095_A1-S3875753.docx
+++ b/Submission/Assessment1-ISYS2095_A1-S3875753.docx
@@ -463,21 +463,7 @@
         <w:rPr>
           <w:lang w:val="en-US"/>
         </w:rPr>
-        <w:t xml:space="preserve">All other assumptions remain the same as “Part A” </w:t>
-      </w:r>
-      <w:proofErr w:type="gramStart"/>
-      <w:r>
-        <w:rPr>
-          <w:lang w:val="en-US"/>
-        </w:rPr>
-        <w:t>at this time</w:t>
-      </w:r>
-      <w:proofErr w:type="gramEnd"/>
-      <w:r>
-        <w:rPr>
-          <w:lang w:val="en-US"/>
-        </w:rPr>
-        <w:t>.</w:t>
+        <w:t>All other assumptions remain the same as “Part A” at this time.</w:t>
       </w:r>
     </w:p>
     <w:p>
@@ -570,6 +556,60 @@
       </w:r>
     </w:p>
     <w:p/>
+    <w:p>
+      <w:r>
+        <w:rPr>
+          <w:noProof/>
+        </w:rPr>
+        <w:drawing>
+          <wp:inline distT="0" distB="0" distL="0" distR="0" wp14:anchorId="13111B07" wp14:editId="5F879136">
+            <wp:extent cx="5578756" cy="5039360"/>
+            <wp:effectExtent l="0" t="0" r="3175" b="8890"/>
+            <wp:docPr id="10" name="Picture 10"/>
+            <wp:cNvGraphicFramePr>
+              <a:graphicFrameLocks xmlns:a="http://schemas.openxmlformats.org/drawingml/2006/main" noChangeAspect="1"/>
+            </wp:cNvGraphicFramePr>
+            <a:graphic xmlns:a="http://schemas.openxmlformats.org/drawingml/2006/main">
+              <a:graphicData uri="http://schemas.openxmlformats.org/drawingml/2006/picture">
+                <pic:pic xmlns:pic="http://schemas.openxmlformats.org/drawingml/2006/picture">
+                  <pic:nvPicPr>
+                    <pic:cNvPr id="10" name="Picture 10"/>
+                    <pic:cNvPicPr>
+                      <a:picLocks noChangeAspect="1" noChangeArrowheads="1"/>
+                    </pic:cNvPicPr>
+                  </pic:nvPicPr>
+                  <pic:blipFill>
+                    <a:blip r:embed="rId9">
+                      <a:extLst>
+                        <a:ext uri="{28A0092B-C50C-407E-A947-70E740481C1C}">
+                          <a14:useLocalDpi xmlns:a14="http://schemas.microsoft.com/office/drawing/2010/main" val="0"/>
+                        </a:ext>
+                      </a:extLst>
+                    </a:blip>
+                    <a:stretch>
+                      <a:fillRect/>
+                    </a:stretch>
+                  </pic:blipFill>
+                  <pic:spPr bwMode="auto">
+                    <a:xfrm>
+                      <a:off x="0" y="0"/>
+                      <a:ext cx="5578756" cy="5039360"/>
+                    </a:xfrm>
+                    <a:prstGeom prst="rect">
+                      <a:avLst/>
+                    </a:prstGeom>
+                    <a:noFill/>
+                    <a:ln>
+                      <a:noFill/>
+                    </a:ln>
+                  </pic:spPr>
+                </pic:pic>
+              </a:graphicData>
+            </a:graphic>
+          </wp:inline>
+        </w:drawing>
+      </w:r>
+    </w:p>
     <w:p>
       <w:pPr>
         <w:pStyle w:val="Subtitle"/>
@@ -663,7 +703,6 @@
       <w:r>
         <w:t>Performance (</w:t>
       </w:r>
-      <w:proofErr w:type="spellStart"/>
       <w:r>
         <w:rPr>
           <w:u w:val="single"/>
@@ -676,7 +715,6 @@
         </w:rPr>
         <w:t>Title</w:t>
       </w:r>
-      <w:proofErr w:type="spellEnd"/>
       <w:r>
         <w:rPr>
           <w:u w:val="single"/>
@@ -749,24 +787,11 @@
       <w:r>
         <w:t xml:space="preserve">Performance (Notes, Start Time, Classification, </w:t>
       </w:r>
-      <w:proofErr w:type="spellStart"/>
-      <w:r>
-        <w:t>Show_Title</w:t>
-      </w:r>
-      <w:proofErr w:type="spellEnd"/>
-      <w:r>
-        <w:t>*</w:t>
-      </w:r>
-      <w:r>
-        <w:t xml:space="preserve">, </w:t>
-      </w:r>
-      <w:proofErr w:type="spellStart"/>
-      <w:r>
-        <w:t>Cruise_ID</w:t>
-      </w:r>
-      <w:proofErr w:type="spellEnd"/>
-      <w:r>
-        <w:t>*</w:t>
+      <w:r>
+        <w:t>Show_Title*</w:t>
+      </w:r>
+      <w:r>
+        <w:t>, Cruise_ID*</w:t>
       </w:r>
       <w:r>
         <w:t>)</w:t>
@@ -777,23 +802,8 @@
         <w:ind w:left="360"/>
       </w:pPr>
       <w:r>
-        <w:t>Scheduled On (</w:t>
-      </w:r>
-      <w:proofErr w:type="spellStart"/>
-      <w:r>
-        <w:t>Cruise_ID</w:t>
-      </w:r>
-      <w:proofErr w:type="spellEnd"/>
-      <w:r>
-        <w:t xml:space="preserve">*, </w:t>
-      </w:r>
-      <w:proofErr w:type="spellStart"/>
-      <w:r>
-        <w:t>Performance_Time</w:t>
-      </w:r>
-      <w:proofErr w:type="spellEnd"/>
-      <w:r>
-        <w:t>*)</w:t>
+        <w:lastRenderedPageBreak/>
+        <w:t>Scheduled On (Cruise_ID*, Performance_Time*)</w:t>
       </w:r>
     </w:p>
     <w:p>
@@ -805,16 +815,11 @@
         </w:numPr>
       </w:pPr>
       <w:r>
-        <w:t xml:space="preserve">Map </w:t>
-      </w:r>
-      <w:proofErr w:type="gramStart"/>
-      <w:r>
-        <w:t>1:</w:t>
+        <w:t>Map 1:</w:t>
       </w:r>
       <w:r>
         <w:t>n</w:t>
       </w:r>
-      <w:proofErr w:type="gramEnd"/>
       <w:r>
         <w:t xml:space="preserve"> relationship</w:t>
       </w:r>
@@ -887,6 +892,103 @@
           <w:lang w:val="en-US"/>
         </w:rPr>
       </w:pPr>
+      <w:r>
+        <w:rPr>
+          <w:lang w:val="en-US"/>
+        </w:rPr>
+        <w:t>The below diagram I made while mapping out the diagram and isn’t required by this</w:t>
+      </w:r>
+      <w:r>
+        <w:rPr>
+          <w:lang w:val="en-US"/>
+        </w:rPr>
+        <w:t xml:space="preserve"> task or</w:t>
+      </w:r>
+      <w:r>
+        <w:rPr>
+          <w:lang w:val="en-US"/>
+        </w:rPr>
+        <w:t xml:space="preserve"> </w:t>
+      </w:r>
+      <w:r>
+        <w:rPr>
+          <w:lang w:val="en-US"/>
+        </w:rPr>
+        <w:t>assignment</w:t>
+      </w:r>
+      <w:r>
+        <w:rPr>
+          <w:lang w:val="en-US"/>
+        </w:rPr>
+        <w:t xml:space="preserve"> and is only included as I found it useful.</w:t>
+      </w:r>
+    </w:p>
+    <w:p>
+      <w:pPr>
+        <w:rPr>
+          <w:lang w:val="en-US"/>
+        </w:rPr>
+      </w:pPr>
+      <w:r>
+        <w:rPr>
+          <w:noProof/>
+          <w:lang w:val="en-US"/>
+        </w:rPr>
+        <w:drawing>
+          <wp:inline distT="0" distB="0" distL="0" distR="0" wp14:anchorId="391790FF" wp14:editId="63EA4A5C">
+            <wp:extent cx="5720080" cy="5201920"/>
+            <wp:effectExtent l="0" t="0" r="0" b="0"/>
+            <wp:docPr id="11" name="Picture 11"/>
+            <wp:cNvGraphicFramePr>
+              <a:graphicFrameLocks xmlns:a="http://schemas.openxmlformats.org/drawingml/2006/main" noChangeAspect="1"/>
+            </wp:cNvGraphicFramePr>
+            <a:graphic xmlns:a="http://schemas.openxmlformats.org/drawingml/2006/main">
+              <a:graphicData uri="http://schemas.openxmlformats.org/drawingml/2006/picture">
+                <pic:pic xmlns:pic="http://schemas.openxmlformats.org/drawingml/2006/picture">
+                  <pic:nvPicPr>
+                    <pic:cNvPr id="0" name="Picture 13"/>
+                    <pic:cNvPicPr>
+                      <a:picLocks noChangeAspect="1" noChangeArrowheads="1"/>
+                    </pic:cNvPicPr>
+                  </pic:nvPicPr>
+                  <pic:blipFill>
+                    <a:blip r:embed="rId10">
+                      <a:extLst>
+                        <a:ext uri="{28A0092B-C50C-407E-A947-70E740481C1C}">
+                          <a14:useLocalDpi xmlns:a14="http://schemas.microsoft.com/office/drawing/2010/main" val="0"/>
+                        </a:ext>
+                      </a:extLst>
+                    </a:blip>
+                    <a:srcRect/>
+                    <a:stretch>
+                      <a:fillRect/>
+                    </a:stretch>
+                  </pic:blipFill>
+                  <pic:spPr bwMode="auto">
+                    <a:xfrm>
+                      <a:off x="0" y="0"/>
+                      <a:ext cx="5720080" cy="5201920"/>
+                    </a:xfrm>
+                    <a:prstGeom prst="rect">
+                      <a:avLst/>
+                    </a:prstGeom>
+                    <a:noFill/>
+                    <a:ln>
+                      <a:noFill/>
+                    </a:ln>
+                  </pic:spPr>
+                </pic:pic>
+              </a:graphicData>
+            </a:graphic>
+          </wp:inline>
+        </w:drawing>
+      </w:r>
+      <w:r>
+        <w:rPr>
+          <w:lang w:val="en-US"/>
+        </w:rPr>
+        <w:br/>
+      </w:r>
     </w:p>
     <w:sectPr>
       <w:pgSz w:w="11906" w:h="16838"/>

</xml_diff>